<commit_message>
resubmit with compressed folders for package and manu
</commit_message>
<xml_diff>
--- a/submission/manuscript.docx
+++ b/submission/manuscript.docx
@@ -45,15 +45,7 @@
         <w:jc w:val="left"/>
       </w:pPr>
       <w:r>
-        <w:t xml:space="preserve">Perry de </w:t>
-      </w:r>
-      <w:proofErr w:type="spellStart"/>
-      <w:r>
-        <w:t>Valpine</w:t>
-      </w:r>
-      <w:proofErr w:type="spellEnd"/>
-      <w:r>
-        <w:t xml:space="preserve"> (</w:t>
+        <w:t>Perry de Valpine (</w:t>
       </w:r>
       <w:hyperlink r:id="rId9">
         <w:r>
@@ -122,15 +114,7 @@
         <w:jc w:val="left"/>
       </w:pPr>
       <w:r>
-        <w:t xml:space="preserve">Ariella </w:t>
-      </w:r>
-      <w:proofErr w:type="spellStart"/>
-      <w:r>
-        <w:t>Chelsky</w:t>
-      </w:r>
-      <w:proofErr w:type="spellEnd"/>
-      <w:r>
-        <w:t xml:space="preserve"> (</w:t>
+        <w:t>Ariella Chelsky (</w:t>
       </w:r>
       <w:hyperlink r:id="rId12">
         <w:r>
@@ -176,15 +160,7 @@
         <w:jc w:val="left"/>
       </w:pPr>
       <w:r>
-        <w:t xml:space="preserve">David B. </w:t>
-      </w:r>
-      <w:proofErr w:type="spellStart"/>
-      <w:r>
-        <w:t>Senn</w:t>
-      </w:r>
-      <w:proofErr w:type="spellEnd"/>
-      <w:r>
-        <w:t xml:space="preserve"> (</w:t>
+        <w:t>David B. Senn (</w:t>
       </w:r>
       <w:hyperlink r:id="rId14">
         <w:r>
@@ -249,15 +225,7 @@
         </w:r>
       </w:hyperlink>
       <w:r>
-        <w:t xml:space="preserve">), with archive services provided through </w:t>
-      </w:r>
-      <w:proofErr w:type="spellStart"/>
-      <w:r>
-        <w:t>Zenodo</w:t>
-      </w:r>
-      <w:proofErr w:type="spellEnd"/>
-      <w:r>
-        <w:t xml:space="preserve"> (</w:t>
+        <w:t>), with archive services provided through Zenodo (</w:t>
       </w:r>
       <w:hyperlink r:id="rId16" w:history="1">
         <w:r>
@@ -268,7 +236,13 @@
         </w:r>
       </w:hyperlink>
       <w:r>
-        <w:t xml:space="preserve">). </w:t>
+        <w:t>).</w:t>
+      </w:r>
+      <w:r>
+        <w:t xml:space="preserve">  Code used to generate the manuscript is novel and provided in a compressed file labelled “wqtrends-manu-v1.0.0.zip” with this manuscript submission.</w:t>
+      </w:r>
+      <w:r>
+        <w:t xml:space="preserve"> </w:t>
       </w:r>
     </w:p>
     <w:p>
@@ -283,15 +257,7 @@
         <w:ind w:left="0"/>
       </w:pPr>
       <w:r>
-        <w:t xml:space="preserve">The </w:t>
-      </w:r>
-      <w:proofErr w:type="spellStart"/>
-      <w:r>
-        <w:t>wqtrends</w:t>
-      </w:r>
-      <w:proofErr w:type="spellEnd"/>
-      <w:r>
-        <w:t xml:space="preserve"> R package developed to include methods in this manuscript i</w:t>
+        <w:t>The wqtrends R package developed to include methods in this manuscript i</w:t>
       </w:r>
       <w:r>
         <w:t>s available on a GitHub repository (</w:t>
@@ -305,15 +271,7 @@
         </w:r>
       </w:hyperlink>
       <w:r>
-        <w:t xml:space="preserve">), with archive services provided through </w:t>
-      </w:r>
-      <w:proofErr w:type="spellStart"/>
-      <w:r>
-        <w:t>Zenodo</w:t>
-      </w:r>
-      <w:proofErr w:type="spellEnd"/>
-      <w:r>
-        <w:t xml:space="preserve"> (</w:t>
+        <w:t>), with archive services provided through Zenodo (</w:t>
       </w:r>
       <w:hyperlink r:id="rId18" w:history="1">
         <w:r>
@@ -325,6 +283,18 @@
       </w:hyperlink>
       <w:r>
         <w:t>).</w:t>
+      </w:r>
+      <w:r>
+        <w:t xml:space="preserve"> </w:t>
+      </w:r>
+      <w:r>
+        <w:t xml:space="preserve">Code </w:t>
+      </w:r>
+      <w:r>
+        <w:t xml:space="preserve">created for this package </w:t>
+      </w:r>
+      <w:r>
+        <w:t>is novel and provided in a compressed folder labelled “wqtrends-v1.0.0.zip” with this manuscript submission.</w:t>
       </w:r>
     </w:p>
     <w:p>
@@ -381,14 +351,12 @@
       <w:r>
         <w:t xml:space="preserve"> time period within each year from the GAM results. Finally, we demonstrate how across-year trends in seasonal averages can be modeled with mixed-effects meta-analysis regression that propagates uncertainties from the GAM fits to the across-year analysis. Overall, this approach leverages GAMs to smooth data with missing observations or varying sample effort across years to estimate seasonal averages and meta-analysis to estimate trends across years. Methods are provided in the </w:t>
       </w:r>
-      <w:proofErr w:type="spellStart"/>
       <w:r>
         <w:rPr>
           <w:i/>
         </w:rPr>
         <w:t>wqtrends</w:t>
       </w:r>
-      <w:proofErr w:type="spellEnd"/>
       <w:r>
         <w:t xml:space="preserve"> R package.</w:t>
       </w:r>
@@ -5364,15 +5332,7 @@
       <w:bookmarkStart w:id="17" w:name="ref-Alpine88"/>
       <w:bookmarkStart w:id="18" w:name="refs"/>
       <w:r>
-        <w:t xml:space="preserve">Alpine, A. E., and J. E. </w:t>
-      </w:r>
-      <w:proofErr w:type="spellStart"/>
-      <w:r>
-        <w:t>Cloern</w:t>
-      </w:r>
-      <w:proofErr w:type="spellEnd"/>
-      <w:r>
-        <w:t>. 1988. Phytoplankton growth rates in a light-limited environment, San Francisco Bay. Marine Ecology Progress Series 44:167–173.</w:t>
+        <w:t>Alpine, A. E., and J. E. Cloern. 1988. Phytoplankton growth rates in a light-limited environment, San Francisco Bay. Marine Ecology Progress Series 44:167–173.</w:t>
       </w:r>
     </w:p>
     <w:p>
@@ -5382,63 +5342,7 @@
       <w:bookmarkStart w:id="19" w:name="ref-Beck21"/>
       <w:bookmarkEnd w:id="17"/>
       <w:r>
-        <w:t xml:space="preserve">Beck, M. W., P. de </w:t>
-      </w:r>
-      <w:proofErr w:type="spellStart"/>
-      <w:r>
-        <w:t>Valpine</w:t>
-      </w:r>
-      <w:proofErr w:type="spellEnd"/>
-      <w:r>
-        <w:t xml:space="preserve">, R. </w:t>
-      </w:r>
-      <w:proofErr w:type="spellStart"/>
-      <w:r>
-        <w:t>Murpy</w:t>
-      </w:r>
-      <w:proofErr w:type="spellEnd"/>
-      <w:r>
-        <w:t xml:space="preserve">, I. Wren, A. </w:t>
-      </w:r>
-      <w:proofErr w:type="spellStart"/>
-      <w:r>
-        <w:t>Chelsky</w:t>
-      </w:r>
-      <w:proofErr w:type="spellEnd"/>
-      <w:r>
-        <w:t xml:space="preserve">, M. Foley, and D. </w:t>
-      </w:r>
-      <w:proofErr w:type="spellStart"/>
-      <w:r>
-        <w:t>Senn</w:t>
-      </w:r>
-      <w:proofErr w:type="spellEnd"/>
-      <w:r>
-        <w:t xml:space="preserve">. 2021. </w:t>
-      </w:r>
-      <w:proofErr w:type="spellStart"/>
-      <w:r>
-        <w:t>tbep</w:t>
-      </w:r>
-      <w:proofErr w:type="spellEnd"/>
-      <w:r>
-        <w:t>-tech/</w:t>
-      </w:r>
-      <w:proofErr w:type="spellStart"/>
-      <w:r>
-        <w:t>wqtrends</w:t>
-      </w:r>
-      <w:proofErr w:type="spellEnd"/>
-      <w:r>
-        <w:t xml:space="preserve">: v1.1.0 (Version v1.1.0). </w:t>
-      </w:r>
-      <w:proofErr w:type="spellStart"/>
-      <w:r>
-        <w:t>Zenodo</w:t>
-      </w:r>
-      <w:proofErr w:type="spellEnd"/>
-      <w:r>
-        <w:t>. http://doi.org/10.5281/zenodo.4509638.</w:t>
+        <w:t>Beck, M. W., P. de Valpine, R. Murpy, I. Wren, A. Chelsky, M. Foley, and D. Senn. 2021. tbep-tech/wqtrends: v1.1.0 (Version v1.1.0). Zenodo. http://doi.org/10.5281/zenodo.4509638.</w:t>
       </w:r>
     </w:p>
     <w:p>
@@ -5448,15 +5352,7 @@
       <w:bookmarkStart w:id="20" w:name="ref-Beck15"/>
       <w:bookmarkEnd w:id="19"/>
       <w:r>
-        <w:t xml:space="preserve">Beck, M. W., and J. D. </w:t>
-      </w:r>
-      <w:proofErr w:type="spellStart"/>
-      <w:r>
-        <w:t>Hagy</w:t>
-      </w:r>
-      <w:proofErr w:type="spellEnd"/>
-      <w:r>
-        <w:t xml:space="preserve"> III. 2015. Adaptation of a weighted regression approach to evaluate water quality trends in an estuary. Environmental Modelling and Assessment 20:637–655.</w:t>
+        <w:t>Beck, M. W., and J. D. Hagy III. 2015. Adaptation of a weighted regression approach to evaluate water quality trends in an estuary. Environmental Modelling and Assessment 20:637–655.</w:t>
       </w:r>
     </w:p>
     <w:p>
@@ -5466,23 +5362,7 @@
       <w:bookmarkStart w:id="21" w:name="ref-Beck18b"/>
       <w:bookmarkEnd w:id="20"/>
       <w:r>
-        <w:t xml:space="preserve">Beck, M. W., T. W. </w:t>
-      </w:r>
-      <w:proofErr w:type="spellStart"/>
-      <w:r>
-        <w:t>Jabusch</w:t>
-      </w:r>
-      <w:proofErr w:type="spellEnd"/>
-      <w:r>
-        <w:t xml:space="preserve">, P. R. Trowbridge, and D. B. </w:t>
-      </w:r>
-      <w:proofErr w:type="spellStart"/>
-      <w:r>
-        <w:t>Senn</w:t>
-      </w:r>
-      <w:proofErr w:type="spellEnd"/>
-      <w:r>
-        <w:t>. 2018. Four decades of water quality change in the upper San Francisco Estuary. Estuarine, Coastal and Shelf Science 212:11–22.</w:t>
+        <w:t>Beck, M. W., T. W. Jabusch, P. R. Trowbridge, and D. B. Senn. 2018. Four decades of water quality change in the upper San Francisco Estuary. Estuarine, Coastal and Shelf Science 212:11–22.</w:t>
       </w:r>
     </w:p>
     <w:p>
@@ -5502,15 +5382,7 @@
       <w:bookmarkStart w:id="23" w:name="ref-Cleveland90"/>
       <w:bookmarkEnd w:id="22"/>
       <w:r>
-        <w:t xml:space="preserve">Cleveland, R. B., W. S. Cleveland, J. E. McRae, and I. </w:t>
-      </w:r>
-      <w:proofErr w:type="spellStart"/>
-      <w:r>
-        <w:t>Terpenning</w:t>
-      </w:r>
-      <w:proofErr w:type="spellEnd"/>
-      <w:r>
-        <w:t>. 1990. STL: A seasonal-trend decomposition procedure based on Loess. Journal of Official Statistics 6:3–73.</w:t>
+        <w:t>Cleveland, R. B., W. S. Cleveland, J. E. McRae, and I. Terpenning. 1990. STL: A seasonal-trend decomposition procedure based on Loess. Journal of Official Statistics 6:3–73.</w:t>
       </w:r>
     </w:p>
     <w:p>
@@ -5519,21 +5391,8 @@
       </w:pPr>
       <w:bookmarkStart w:id="24" w:name="ref-Cloern10"/>
       <w:bookmarkEnd w:id="23"/>
-      <w:proofErr w:type="spellStart"/>
-      <w:r>
-        <w:t>Cloern</w:t>
-      </w:r>
-      <w:proofErr w:type="spellEnd"/>
-      <w:r>
-        <w:t xml:space="preserve">, J. E., and A. D. </w:t>
-      </w:r>
-      <w:proofErr w:type="spellStart"/>
-      <w:r>
-        <w:t>Jassby</w:t>
-      </w:r>
-      <w:proofErr w:type="spellEnd"/>
-      <w:r>
-        <w:t>. 2010. Patterns and scales of phytoplankton variability in estuarine-coastal ecosystems. Estuaries and Coasts 33:230–241.</w:t>
+      <w:r>
+        <w:t>Cloern, J. E., and A. D. Jassby. 2010. Patterns and scales of phytoplankton variability in estuarine-coastal ecosystems. Estuaries and Coasts 33:230–241.</w:t>
       </w:r>
     </w:p>
     <w:p>
@@ -5542,21 +5401,8 @@
       </w:pPr>
       <w:bookmarkStart w:id="25" w:name="ref-Cloern12"/>
       <w:bookmarkEnd w:id="24"/>
-      <w:proofErr w:type="spellStart"/>
-      <w:r>
-        <w:t>Cloern</w:t>
-      </w:r>
-      <w:proofErr w:type="spellEnd"/>
-      <w:r>
-        <w:t xml:space="preserve">, J. E., and A. D. </w:t>
-      </w:r>
-      <w:proofErr w:type="spellStart"/>
-      <w:r>
-        <w:t>Jassby</w:t>
-      </w:r>
-      <w:proofErr w:type="spellEnd"/>
-      <w:r>
-        <w:t>. 2012. Drivers of change in estuarine-coastal ecosystems: Discoveries from four decades of study in San Francisco Bay. Reviews of Geophysics 50.</w:t>
+      <w:r>
+        <w:t>Cloern, J. E., and A. D. Jassby. 2012. Drivers of change in estuarine-coastal ecosystems: Discoveries from four decades of study in San Francisco Bay. Reviews of Geophysics 50.</w:t>
       </w:r>
     </w:p>
     <w:p>
@@ -5565,29 +5411,8 @@
       </w:pPr>
       <w:bookmarkStart w:id="26" w:name="ref-Cloern07"/>
       <w:bookmarkEnd w:id="25"/>
-      <w:proofErr w:type="spellStart"/>
-      <w:r>
-        <w:t>Cloern</w:t>
-      </w:r>
-      <w:proofErr w:type="spellEnd"/>
-      <w:r>
-        <w:t xml:space="preserve">, J. E., A. D. </w:t>
-      </w:r>
-      <w:proofErr w:type="spellStart"/>
-      <w:r>
-        <w:t>Jassby</w:t>
-      </w:r>
-      <w:proofErr w:type="spellEnd"/>
-      <w:r>
-        <w:t xml:space="preserve">, J. K. Thompson, and K. A. </w:t>
-      </w:r>
-      <w:proofErr w:type="spellStart"/>
-      <w:r>
-        <w:t>Hieb</w:t>
-      </w:r>
-      <w:proofErr w:type="spellEnd"/>
-      <w:r>
-        <w:t>. 2007. A cold phase of the East Pacific triggers new phytoplankton blooms in San Francisco Bay. Proceedings of the National Academy of Sciences of the United States of America 104:18561–18565.</w:t>
+      <w:r>
+        <w:t>Cloern, J. E., A. D. Jassby, J. K. Thompson, and K. A. Hieb. 2007. A cold phase of the East Pacific triggers new phytoplankton blooms in San Francisco Bay. Proceedings of the National Academy of Sciences of the United States of America 104:18561–18565.</w:t>
       </w:r>
     </w:p>
     <w:p>
@@ -5596,21 +5421,8 @@
       </w:pPr>
       <w:bookmarkStart w:id="27" w:name="ref-Cloern16"/>
       <w:bookmarkEnd w:id="26"/>
-      <w:proofErr w:type="spellStart"/>
-      <w:r>
-        <w:t>Cloern</w:t>
-      </w:r>
-      <w:proofErr w:type="spellEnd"/>
-      <w:r>
-        <w:t xml:space="preserve">, J. E., and T. S. </w:t>
-      </w:r>
-      <w:proofErr w:type="spellStart"/>
-      <w:r>
-        <w:t>Schraga</w:t>
-      </w:r>
-      <w:proofErr w:type="spellEnd"/>
-      <w:r>
-        <w:t>. 2016. USGS measurements of water quality in San Francisco Bay (CA), 1969-2015: U.S. Geological Survey data release. https://doi.org/10.5066/F7TQ5ZPR.</w:t>
+      <w:r>
+        <w:t>Cloern, J. E., and T. S. Schraga. 2016. USGS measurements of water quality in San Francisco Bay (CA), 1969-2015: U.S. Geological Survey data release. https://doi.org/10.5066/F7TQ5ZPR.</w:t>
       </w:r>
     </w:p>
     <w:p>
@@ -5619,29 +5431,8 @@
       </w:pPr>
       <w:bookmarkStart w:id="28" w:name="ref-Cloern20"/>
       <w:bookmarkEnd w:id="27"/>
-      <w:proofErr w:type="spellStart"/>
-      <w:r>
-        <w:t>Cloern</w:t>
-      </w:r>
-      <w:proofErr w:type="spellEnd"/>
-      <w:r>
-        <w:t xml:space="preserve">, J. E., T. S. </w:t>
-      </w:r>
-      <w:proofErr w:type="spellStart"/>
-      <w:r>
-        <w:t>Shcraga</w:t>
-      </w:r>
-      <w:proofErr w:type="spellEnd"/>
-      <w:r>
-        <w:t xml:space="preserve">, E. </w:t>
-      </w:r>
-      <w:proofErr w:type="spellStart"/>
-      <w:r>
-        <w:t>Nejad</w:t>
-      </w:r>
-      <w:proofErr w:type="spellEnd"/>
-      <w:r>
-        <w:t>, and C. Martin. 2020. Nutrient status of San Francisco Bay and its management implications. Estuaries &amp; Coasts 43:1299–1317.</w:t>
+      <w:r>
+        <w:t>Cloern, J. E., T. S. Shcraga, E. Nejad, and C. Martin. 2020. Nutrient status of San Francisco Bay and its management implications. Estuaries &amp; Coasts 43:1299–1317.</w:t>
       </w:r>
     </w:p>
     <w:p>
@@ -5651,15 +5442,7 @@
       <w:bookmarkStart w:id="29" w:name="ref-Cole84"/>
       <w:bookmarkEnd w:id="28"/>
       <w:r>
-        <w:t xml:space="preserve">Cole, B. E., and J. E. </w:t>
-      </w:r>
-      <w:proofErr w:type="spellStart"/>
-      <w:r>
-        <w:t>Cloern</w:t>
-      </w:r>
-      <w:proofErr w:type="spellEnd"/>
-      <w:r>
-        <w:t>. 1984. Significance of biomass and light availability to phytoplankton productivity in San Francisco Bay. Marine Ecology Progress Series 17:15–24.</w:t>
+        <w:t>Cole, B. E., and J. E. Cloern. 1984. Significance of biomass and light availability to phytoplankton productivity in San Francisco Bay. Marine Ecology Progress Series 17:15–24.</w:t>
       </w:r>
     </w:p>
     <w:p>
@@ -5679,15 +5462,7 @@
       <w:bookmarkStart w:id="31" w:name="ref-Forbes18"/>
       <w:bookmarkEnd w:id="30"/>
       <w:r>
-        <w:t xml:space="preserve">Forbes, D. J., and Z. </w:t>
-      </w:r>
-      <w:proofErr w:type="spellStart"/>
-      <w:r>
-        <w:t>Xie</w:t>
-      </w:r>
-      <w:proofErr w:type="spellEnd"/>
-      <w:r>
-        <w:t>. 2018. Identifying process scales in the Indian River Lagoon, Florida using wavelet transform analysis of dissolved oxygen. Ecological Complexity 36:149–167.</w:t>
+        <w:t>Forbes, D. J., and Z. Xie. 2018. Identifying process scales in the Indian River Lagoon, Florida using wavelet transform analysis of dissolved oxygen. Ecological Complexity 36:149–167.</w:t>
       </w:r>
     </w:p>
     <w:p>
@@ -5696,13 +5471,8 @@
       </w:pPr>
       <w:bookmarkStart w:id="32" w:name="ref-Gasparrini12"/>
       <w:bookmarkEnd w:id="31"/>
-      <w:proofErr w:type="spellStart"/>
-      <w:r>
-        <w:t>Gasparrini</w:t>
-      </w:r>
-      <w:proofErr w:type="spellEnd"/>
-      <w:r>
-        <w:t>, A., B. Armstrong, and M. G. Kenward. 2012. Multivariate meta-analysis for non-linear and other multi-parameter associations. Statistics in Medicine 31:3821–3839.</w:t>
+      <w:r>
+        <w:t>Gasparrini, A., B. Armstrong, and M. G. Kenward. 2012. Multivariate meta-analysis for non-linear and other multi-parameter associations. Statistics in Medicine 31:3821–3839.</w:t>
       </w:r>
     </w:p>
     <w:p>
@@ -5711,14 +5481,9 @@
       </w:pPr>
       <w:bookmarkStart w:id="33" w:name="ref-Hafen10"/>
       <w:bookmarkEnd w:id="32"/>
-      <w:proofErr w:type="spellStart"/>
       <w:r>
         <w:lastRenderedPageBreak/>
-        <w:t>Hafen</w:t>
-      </w:r>
-      <w:proofErr w:type="spellEnd"/>
-      <w:r>
-        <w:t>, R. P. 2010. Local regression models: Advancements, applications, and new methods. PhD thesis, Purdue University, West Lafayette, Indiana.</w:t>
+        <w:t>Hafen, R. P. 2010. Local regression models: Advancements, applications, and new methods. PhD thesis, Purdue University, West Lafayette, Indiana.</w:t>
       </w:r>
     </w:p>
     <w:p>
@@ -5727,21 +5492,8 @@
       </w:pPr>
       <w:bookmarkStart w:id="34" w:name="ref-Haraguchi15"/>
       <w:bookmarkEnd w:id="33"/>
-      <w:proofErr w:type="spellStart"/>
-      <w:r>
-        <w:t>Haraguchi</w:t>
-      </w:r>
-      <w:proofErr w:type="spellEnd"/>
-      <w:r>
-        <w:t xml:space="preserve">, L., J. Carstensen, P. C. Abreu, and C. Odebrecht. 2015. Long-term changes of the phytoplankton community and biomass in the subtropical shallow </w:t>
-      </w:r>
-      <w:proofErr w:type="spellStart"/>
-      <w:r>
-        <w:t>Patos</w:t>
-      </w:r>
-      <w:proofErr w:type="spellEnd"/>
-      <w:r>
-        <w:t xml:space="preserve"> Lagoon Estuary, Brazil. Estuarine, Coastal and Shelf Science 162:76–87.</w:t>
+      <w:r>
+        <w:t>Haraguchi, L., J. Carstensen, P. C. Abreu, and C. Odebrecht. 2015. Long-term changes of the phytoplankton community and biomass in the subtropical shallow Patos Lagoon Estuary, Brazil. Estuarine, Coastal and Shelf Science 162:76–87.</w:t>
       </w:r>
     </w:p>
     <w:p>
@@ -5751,15 +5503,7 @@
       <w:bookmarkStart w:id="35" w:name="ref-He06"/>
       <w:bookmarkEnd w:id="34"/>
       <w:r>
-        <w:t xml:space="preserve">He, S., S. Mazumdar, and V. C. Arena. 2006. A comparative study of the use of GAM and GLM in air pollution research. </w:t>
-      </w:r>
-      <w:proofErr w:type="spellStart"/>
-      <w:r>
-        <w:t>Environmetrics</w:t>
-      </w:r>
-      <w:proofErr w:type="spellEnd"/>
-      <w:r>
-        <w:t xml:space="preserve"> 17:81–93.</w:t>
+        <w:t>He, S., S. Mazumdar, and V. C. Arena. 2006. A comparative study of the use of GAM and GLM in air pollution research. Environmetrics 17:81–93.</w:t>
       </w:r>
     </w:p>
     <w:p>
@@ -5768,29 +5512,8 @@
       </w:pPr>
       <w:bookmarkStart w:id="36" w:name="ref-Helsel20"/>
       <w:bookmarkEnd w:id="35"/>
-      <w:proofErr w:type="spellStart"/>
-      <w:r>
-        <w:t>Helsel</w:t>
-      </w:r>
-      <w:proofErr w:type="spellEnd"/>
-      <w:r>
-        <w:t xml:space="preserve">, D. R., R. M. Hirsch, K. R. </w:t>
-      </w:r>
-      <w:proofErr w:type="spellStart"/>
-      <w:r>
-        <w:t>Ryberg</w:t>
-      </w:r>
-      <w:proofErr w:type="spellEnd"/>
-      <w:r>
-        <w:t xml:space="preserve">, S. A. </w:t>
-      </w:r>
-      <w:proofErr w:type="spellStart"/>
-      <w:r>
-        <w:t>Archfield</w:t>
-      </w:r>
-      <w:proofErr w:type="spellEnd"/>
-      <w:r>
-        <w:t>, and E. J. Gilroy. 2020. Statistical methods in water resources. Page 458. 2nd editions. U.S. Geological Survey Techniques; Methods, book 4, chapter A3, version 1.1, Reston, Virginia.</w:t>
+      <w:r>
+        <w:t>Helsel, D. R., R. M. Hirsch, K. R. Ryberg, S. A. Archfield, and E. J. Gilroy. 2020. Statistical methods in water resources. Page 458. 2nd editions. U.S. Geological Survey Techniques; Methods, book 4, chapter A3, version 1.1, Reston, Virginia.</w:t>
       </w:r>
     </w:p>
     <w:p>
@@ -5800,23 +5523,7 @@
       <w:bookmarkStart w:id="37" w:name="ref-Hirsch15"/>
       <w:bookmarkEnd w:id="36"/>
       <w:r>
-        <w:t xml:space="preserve">Hirsch, R. M., S. A. </w:t>
-      </w:r>
-      <w:proofErr w:type="spellStart"/>
-      <w:r>
-        <w:t>Archfield</w:t>
-      </w:r>
-      <w:proofErr w:type="spellEnd"/>
-      <w:r>
-        <w:t xml:space="preserve">, and L. A. De </w:t>
-      </w:r>
-      <w:proofErr w:type="spellStart"/>
-      <w:r>
-        <w:t>Cicco</w:t>
-      </w:r>
-      <w:proofErr w:type="spellEnd"/>
-      <w:r>
-        <w:t>. 2015. A bootstrap method for estimating uncertainty of water quality trends. Environmental Modelling and Software 73:148–166.</w:t>
+        <w:t>Hirsch, R. M., S. A. Archfield, and L. A. De Cicco. 2015. A bootstrap method for estimating uncertainty of water quality trends. Environmental Modelling and Software 73:148–166.</w:t>
       </w:r>
     </w:p>
     <w:p>
@@ -5826,15 +5533,7 @@
       <w:bookmarkStart w:id="38" w:name="ref-Hirsch10"/>
       <w:bookmarkEnd w:id="37"/>
       <w:r>
-        <w:t xml:space="preserve">Hirsch, R. M., D. L. Moyer, and S. A. </w:t>
-      </w:r>
-      <w:proofErr w:type="spellStart"/>
-      <w:r>
-        <w:t>Archfield</w:t>
-      </w:r>
-      <w:proofErr w:type="spellEnd"/>
-      <w:r>
-        <w:t>. 2010. Weighted regressions on time, discharge, and season (WRTDS), with an application to Chesapeake Bay river inputs. Journal of the American Water Resources Association 46:857–880.</w:t>
+        <w:t>Hirsch, R. M., D. L. Moyer, and S. A. Archfield. 2010. Weighted regressions on time, discharge, and season (WRTDS), with an application to Chesapeake Bay river inputs. Journal of the American Water Resources Association 46:857–880.</w:t>
       </w:r>
     </w:p>
     <w:p>
@@ -5853,13 +5552,8 @@
       </w:pPr>
       <w:bookmarkStart w:id="40" w:name="ref-Jassby08"/>
       <w:bookmarkEnd w:id="39"/>
-      <w:proofErr w:type="spellStart"/>
-      <w:r>
-        <w:t>Jassby</w:t>
-      </w:r>
-      <w:proofErr w:type="spellEnd"/>
-      <w:r>
-        <w:t>, A. D. 2008. Phytoplankton in the Upper San Francisco Estuary: Recent biomass trends, their causes, and their trophic significance. San Francisco Estuary and Watershed Science 6:1–24.</w:t>
+      <w:r>
+        <w:t>Jassby, A. D. 2008. Phytoplankton in the Upper San Francisco Estuary: Recent biomass trends, their causes, and their trophic significance. San Francisco Estuary and Watershed Science 6:1–24.</w:t>
       </w:r>
     </w:p>
     <w:p>
@@ -5868,21 +5562,8 @@
       </w:pPr>
       <w:bookmarkStart w:id="41" w:name="ref-Jassby02"/>
       <w:bookmarkEnd w:id="40"/>
-      <w:proofErr w:type="spellStart"/>
-      <w:r>
-        <w:t>Jassby</w:t>
-      </w:r>
-      <w:proofErr w:type="spellEnd"/>
-      <w:r>
-        <w:t xml:space="preserve">, A. D., J. E. </w:t>
-      </w:r>
-      <w:proofErr w:type="spellStart"/>
-      <w:r>
-        <w:t>Cloern</w:t>
-      </w:r>
-      <w:proofErr w:type="spellEnd"/>
-      <w:r>
-        <w:t>, and B. E. Cole. 2002. Annual primary production: Patterns and mechanisms of change in a nutrient-rich tidal ecosystem. Limnology and Oceanography 47:698–712.</w:t>
+      <w:r>
+        <w:t>Jassby, A. D., J. E. Cloern, and B. E. Cole. 2002. Annual primary production: Patterns and mechanisms of change in a nutrient-rich tidal ecosystem. Limnology and Oceanography 47:698–712.</w:t>
       </w:r>
     </w:p>
     <w:p>
@@ -5891,37 +5572,8 @@
       </w:pPr>
       <w:bookmarkStart w:id="42" w:name="ref-Junninen04"/>
       <w:bookmarkEnd w:id="41"/>
-      <w:proofErr w:type="spellStart"/>
-      <w:r>
-        <w:t>Junninen</w:t>
-      </w:r>
-      <w:proofErr w:type="spellEnd"/>
-      <w:r>
-        <w:t xml:space="preserve">, H., H. Niska, K. </w:t>
-      </w:r>
-      <w:proofErr w:type="spellStart"/>
-      <w:r>
-        <w:t>Tuppurainen</w:t>
-      </w:r>
-      <w:proofErr w:type="spellEnd"/>
-      <w:r>
-        <w:t xml:space="preserve">, J. </w:t>
-      </w:r>
-      <w:proofErr w:type="spellStart"/>
-      <w:r>
-        <w:t>Ruuskanen</w:t>
-      </w:r>
-      <w:proofErr w:type="spellEnd"/>
-      <w:r>
-        <w:t xml:space="preserve">, and M. </w:t>
-      </w:r>
-      <w:proofErr w:type="spellStart"/>
-      <w:r>
-        <w:t>Kolehmainen</w:t>
-      </w:r>
-      <w:proofErr w:type="spellEnd"/>
-      <w:r>
-        <w:t>. 2004. Methods for imputation of missing values in air quality data sets. Atmospheric Environment 38:2895–2907.</w:t>
+      <w:r>
+        <w:t>Junninen, H., H. Niska, K. Tuppurainen, J. Ruuskanen, and M. Kolehmainen. 2004. Methods for imputation of missing values in air quality data sets. Atmospheric Environment 38:2895–2907.</w:t>
       </w:r>
     </w:p>
     <w:p>
@@ -5940,27 +5592,14 @@
       </w:pPr>
       <w:bookmarkStart w:id="44" w:name="ref-Lefcheck17"/>
       <w:bookmarkEnd w:id="43"/>
-      <w:proofErr w:type="spellStart"/>
-      <w:r>
-        <w:t>Lefcheck</w:t>
-      </w:r>
-      <w:proofErr w:type="spellEnd"/>
-      <w:r>
-        <w:t>, J. S., D. J. Wilcox, R. R. Murphy, S. R. Marion, and R. J. Orth. 2017. Multiple stressors threaten the imperiled coastal foundation species eelgrass (</w:t>
-      </w:r>
-      <w:proofErr w:type="spellStart"/>
+      <w:r>
+        <w:t>Lefcheck, J. S., D. J. Wilcox, R. R. Murphy, S. R. Marion, and R. J. Orth. 2017. Multiple stressors threaten the imperiled coastal foundation species eelgrass (</w:t>
+      </w:r>
       <w:r>
         <w:rPr>
           <w:i/>
         </w:rPr>
-        <w:t>zostera</w:t>
-      </w:r>
-      <w:proofErr w:type="spellEnd"/>
-      <w:r>
-        <w:rPr>
-          <w:i/>
-        </w:rPr>
-        <w:t xml:space="preserve"> marina</w:t>
+        <w:t>zostera marina</w:t>
       </w:r>
       <w:r>
         <w:t>) in Chesapeake Bay, USA. Global Change Biology 23:3474–3483.</w:t>
@@ -5973,31 +5612,7 @@
       <w:bookmarkStart w:id="45" w:name="ref-Lehman17"/>
       <w:bookmarkEnd w:id="44"/>
       <w:r>
-        <w:t xml:space="preserve">Lehman, P. W., T. Kurobe, S. </w:t>
-      </w:r>
-      <w:proofErr w:type="spellStart"/>
-      <w:r>
-        <w:t>Lesmeister</w:t>
-      </w:r>
-      <w:proofErr w:type="spellEnd"/>
-      <w:r>
-        <w:t xml:space="preserve">, D. </w:t>
-      </w:r>
-      <w:proofErr w:type="spellStart"/>
-      <w:r>
-        <w:t>Baxa</w:t>
-      </w:r>
-      <w:proofErr w:type="spellEnd"/>
-      <w:r>
-        <w:t xml:space="preserve">, A. Tung, and S. J. </w:t>
-      </w:r>
-      <w:proofErr w:type="spellStart"/>
-      <w:r>
-        <w:t>Teh</w:t>
-      </w:r>
-      <w:proofErr w:type="spellEnd"/>
-      <w:r>
-        <w:t>. 2017. Impacts of the 2014 severe drought on the Microcystis bloom in San Francisco Estuary. Harmful Algae 63:94–108.</w:t>
+        <w:t>Lehman, P. W., T. Kurobe, S. Lesmeister, D. Baxa, A. Tung, and S. J. Teh. 2017. Impacts of the 2014 severe drought on the Microcystis bloom in San Francisco Estuary. Harmful Algae 63:94–108.</w:t>
       </w:r>
     </w:p>
     <w:p>
@@ -6018,23 +5633,7 @@
       <w:bookmarkEnd w:id="46"/>
       <w:r>
         <w:lastRenderedPageBreak/>
-        <w:t xml:space="preserve">Murphy, R. R., E. Perry, J. </w:t>
-      </w:r>
-      <w:proofErr w:type="spellStart"/>
-      <w:r>
-        <w:t>Harcum</w:t>
-      </w:r>
-      <w:proofErr w:type="spellEnd"/>
-      <w:r>
-        <w:t xml:space="preserve">, and J. </w:t>
-      </w:r>
-      <w:proofErr w:type="spellStart"/>
-      <w:r>
-        <w:t>Keisman</w:t>
-      </w:r>
-      <w:proofErr w:type="spellEnd"/>
-      <w:r>
-        <w:t>. 2019. A Generalized Additive Model Approach to evaluating water quality: Chesapeake Bay case study. Environmental Modelling &amp; Software 118:1–13.</w:t>
+        <w:t>Murphy, R. R., E. Perry, J. Harcum, and J. Keisman. 2019. A Generalized Additive Model Approach to evaluating water quality: Chesapeake Bay case study. Environmental Modelling &amp; Software 118:1–13.</w:t>
       </w:r>
     </w:p>
     <w:p>
@@ -6044,15 +5643,7 @@
       <w:bookmarkStart w:id="48" w:name="ref-Navarro12"/>
       <w:bookmarkEnd w:id="47"/>
       <w:r>
-        <w:t xml:space="preserve">Navarro, G., I. Caballero, L. Prieto, A. Vázquez, S. </w:t>
-      </w:r>
-      <w:proofErr w:type="spellStart"/>
-      <w:r>
-        <w:t>Flecha</w:t>
-      </w:r>
-      <w:proofErr w:type="spellEnd"/>
-      <w:r>
-        <w:t>, I. E. Huertas, and J. Ruiz. 2012. Seasonal-to-interannual variability of chlorophyll-</w:t>
+        <w:t>Navarro, G., I. Caballero, L. Prieto, A. Vázquez, S. Flecha, I. E. Huertas, and J. Ruiz. 2012. Seasonal-to-interannual variability of chlorophyll-</w:t>
       </w:r>
       <w:r>
         <w:rPr>
@@ -6071,15 +5662,7 @@
       <w:bookmarkStart w:id="49" w:name="ref-Novick14"/>
       <w:bookmarkEnd w:id="48"/>
       <w:r>
-        <w:t xml:space="preserve">Novick, E., and D. </w:t>
-      </w:r>
-      <w:proofErr w:type="spellStart"/>
-      <w:r>
-        <w:t>Senn</w:t>
-      </w:r>
-      <w:proofErr w:type="spellEnd"/>
-      <w:r>
-        <w:t>. 2014. External nutrient loads to San Francisco Bay. San Francisco Estuary Institute, Richmond, CA.</w:t>
+        <w:t>Novick, E., and D. Senn. 2014. External nutrient loads to San Francisco Bay. San Francisco Estuary Institute, Richmond, CA.</w:t>
       </w:r>
     </w:p>
     <w:p>
@@ -6089,15 +5672,7 @@
       <w:bookmarkStart w:id="50" w:name="ref-Pearce11"/>
       <w:bookmarkEnd w:id="49"/>
       <w:r>
-        <w:t xml:space="preserve">Pearce, J. L., J. </w:t>
-      </w:r>
-      <w:proofErr w:type="spellStart"/>
-      <w:r>
-        <w:t>Beringer</w:t>
-      </w:r>
-      <w:proofErr w:type="spellEnd"/>
-      <w:r>
-        <w:t>, N. Nicholls, R. J. Hyndman, and N. J. Tapper. 2011. Quantifying the influence of local meteorology on air quality using generalized additive models. Atmospheric Environment 45:1328–1336.</w:t>
+        <w:t>Pearce, J. L., J. Beringer, N. Nicholls, R. J. Hyndman, and N. J. Tapper. 2011. Quantifying the influence of local meteorology on air quality using generalized additive models. Atmospheric Environment 45:1328–1336.</w:t>
       </w:r>
     </w:p>
     <w:p>
@@ -6106,29 +5681,8 @@
       </w:pPr>
       <w:bookmarkStart w:id="51" w:name="ref-Racault14"/>
       <w:bookmarkEnd w:id="50"/>
-      <w:proofErr w:type="spellStart"/>
-      <w:r>
-        <w:t>Racault</w:t>
-      </w:r>
-      <w:proofErr w:type="spellEnd"/>
-      <w:r>
-        <w:t xml:space="preserve">, M. F., S. </w:t>
-      </w:r>
-      <w:proofErr w:type="spellStart"/>
-      <w:r>
-        <w:t>Sathyendranath</w:t>
-      </w:r>
-      <w:proofErr w:type="spellEnd"/>
-      <w:r>
-        <w:t>, and T. Platt. 2014. Impact of missing data on the estimation of ecological indicators from satellite ocean-</w:t>
-      </w:r>
-      <w:proofErr w:type="spellStart"/>
-      <w:r>
-        <w:t>colour</w:t>
-      </w:r>
-      <w:proofErr w:type="spellEnd"/>
-      <w:r>
-        <w:t xml:space="preserve"> time series. Remote Sensing of Environment 152:15–28.</w:t>
+      <w:r>
+        <w:t>Racault, M. F., S. Sathyendranath, and T. Platt. 2014. Impact of missing data on the estimation of ecological indicators from satellite ocean-colour time series. Remote Sensing of Environment 152:15–28.</w:t>
       </w:r>
     </w:p>
     <w:p>
@@ -6147,29 +5701,8 @@
       </w:pPr>
       <w:bookmarkStart w:id="53" w:name="ref-Schraga20"/>
       <w:bookmarkEnd w:id="52"/>
-      <w:proofErr w:type="spellStart"/>
-      <w:r>
-        <w:t>Schraga</w:t>
-      </w:r>
-      <w:proofErr w:type="spellEnd"/>
-      <w:r>
-        <w:t xml:space="preserve">, T. S., E. S. </w:t>
-      </w:r>
-      <w:proofErr w:type="spellStart"/>
-      <w:r>
-        <w:t>Nejad</w:t>
-      </w:r>
-      <w:proofErr w:type="spellEnd"/>
-      <w:r>
-        <w:t xml:space="preserve">, C. A. Martin, and J. E. </w:t>
-      </w:r>
-      <w:proofErr w:type="spellStart"/>
-      <w:r>
-        <w:t>Cloern</w:t>
-      </w:r>
-      <w:proofErr w:type="spellEnd"/>
-      <w:r>
-        <w:t>. 2020. USGS measurements of water quality in San Francisco (CA), beginning in 2016 (ver. 3.0, March 2020): U.S. Geological Survey data release. https://doi.org/10.5066/F7D21WGF.</w:t>
+      <w:r>
+        <w:t>Schraga, T. S., E. S. Nejad, C. A. Martin, and J. E. Cloern. 2020. USGS measurements of water quality in San Francisco (CA), beginning in 2016 (ver. 3.0, March 2020): U.S. Geological Survey data release. https://doi.org/10.5066/F7D21WGF.</w:t>
       </w:r>
     </w:p>
     <w:p>
@@ -6179,23 +5712,7 @@
       <w:bookmarkStart w:id="54" w:name="ref-Sera19"/>
       <w:bookmarkEnd w:id="53"/>
       <w:r>
-        <w:t xml:space="preserve">Sera, F., B. Armstrong, M. </w:t>
-      </w:r>
-      <w:proofErr w:type="spellStart"/>
-      <w:r>
-        <w:t>Blangiardo</w:t>
-      </w:r>
-      <w:proofErr w:type="spellEnd"/>
-      <w:r>
-        <w:t xml:space="preserve">, and A. </w:t>
-      </w:r>
-      <w:proofErr w:type="spellStart"/>
-      <w:r>
-        <w:t>Gasparrini</w:t>
-      </w:r>
-      <w:proofErr w:type="spellEnd"/>
-      <w:r>
-        <w:t>. 2019. An extended mixed-effects framework for meta-analysis. Statistics in Medicine 38:5429–5444.</w:t>
+        <w:t>Sera, F., B. Armstrong, M. Blangiardo, and A. Gasparrini. 2019. An extended mixed-effects framework for meta-analysis. Statistics in Medicine 38:5429–5444.</w:t>
       </w:r>
     </w:p>
     <w:p>
@@ -6204,13 +5721,8 @@
       </w:pPr>
       <w:bookmarkStart w:id="55" w:name="ref-Shabman03"/>
       <w:bookmarkEnd w:id="54"/>
-      <w:proofErr w:type="spellStart"/>
-      <w:r>
-        <w:t>Shabman</w:t>
-      </w:r>
-      <w:proofErr w:type="spellEnd"/>
-      <w:r>
-        <w:t>, L., and E. Smith. 2003. Implications of applying statistically based procedures for water quality assessment. Journal of Water Resources Planning and Management 129:330–336.</w:t>
+      <w:r>
+        <w:t>Shabman, L., and E. Smith. 2003. Implications of applying statistically based procedures for water quality assessment. Journal of Water Resources Planning and Management 129:330–336.</w:t>
       </w:r>
     </w:p>
     <w:p>
@@ -6220,15 +5732,7 @@
       <w:bookmarkStart w:id="56" w:name="ref-Smith01"/>
       <w:bookmarkEnd w:id="55"/>
       <w:r>
-        <w:t xml:space="preserve">Smith, E. P., K. Ye, C. Hughes, and L. </w:t>
-      </w:r>
-      <w:proofErr w:type="spellStart"/>
-      <w:r>
-        <w:t>Shabman</w:t>
-      </w:r>
-      <w:proofErr w:type="spellEnd"/>
-      <w:r>
-        <w:t>. 2001. Statistical assessment of violations of water quality standards under section 303 (d) of the Clean Water Act. Environmental science &amp; technology 35:606–612.</w:t>
+        <w:t>Smith, E. P., K. Ye, C. Hughes, and L. Shabman. 2001. Statistical assessment of violations of water quality standards under section 303 (d) of the Clean Water Act. Environmental science &amp; technology 35:606–612.</w:t>
       </w:r>
     </w:p>
     <w:p>
@@ -6238,15 +5742,7 @@
       <w:bookmarkStart w:id="57" w:name="ref-Stow15"/>
       <w:bookmarkEnd w:id="56"/>
       <w:r>
-        <w:t xml:space="preserve">Stow, C. A., Y. Cha, L. T. Johnson, R. </w:t>
-      </w:r>
-      <w:proofErr w:type="spellStart"/>
-      <w:r>
-        <w:t>Confesor</w:t>
-      </w:r>
-      <w:proofErr w:type="spellEnd"/>
-      <w:r>
-        <w:t>, and R. P. Richards. 2015. Long-term and seasonal trend decomposition of Maumee River nutrient inputs to western Lake Erie. Environmental Science and Technology 49:3392–3400.</w:t>
+        <w:t>Stow, C. A., Y. Cha, L. T. Johnson, R. Confesor, and R. P. Richards. 2015. Long-term and seasonal trend decomposition of Maumee River nutrient inputs to western Lake Erie. Environmental Science and Technology 49:3392–3400.</w:t>
       </w:r>
     </w:p>
     <w:p>
@@ -6326,29 +5822,8 @@
       </w:pPr>
       <w:bookmarkStart w:id="65" w:name="ref-Zuur09"/>
       <w:bookmarkEnd w:id="64"/>
-      <w:proofErr w:type="spellStart"/>
-      <w:r>
-        <w:t>Zuur</w:t>
-      </w:r>
-      <w:proofErr w:type="spellEnd"/>
-      <w:r>
-        <w:t xml:space="preserve">, A. F., E. N. </w:t>
-      </w:r>
-      <w:proofErr w:type="spellStart"/>
-      <w:r>
-        <w:t>Ieno</w:t>
-      </w:r>
-      <w:proofErr w:type="spellEnd"/>
-      <w:r>
-        <w:t xml:space="preserve">, N. J. Walker, A. A. </w:t>
-      </w:r>
-      <w:proofErr w:type="spellStart"/>
-      <w:r>
-        <w:t>Saveliev</w:t>
-      </w:r>
-      <w:proofErr w:type="spellEnd"/>
-      <w:r>
-        <w:t>, and G. M. Smith. 2009. Mixed effects models and extensions in ecology with r. Page 574. Springer-Verlag, New York, New York.</w:t>
+      <w:r>
+        <w:t>Zuur, A. F., E. N. Ieno, N. J. Walker, A. A. Saveliev, and G. M. Smith. 2009. Mixed effects models and extensions in ecology with r. Page 574. Springer-Verlag, New York, New York.</w:t>
       </w:r>
       <w:bookmarkEnd w:id="18"/>
       <w:bookmarkEnd w:id="65"/>
@@ -6385,15 +5860,7 @@
         <w:pStyle w:val="TableCaption"/>
       </w:pPr>
       <w:r>
-        <w:t xml:space="preserve">Table 1: Station locations, sample sizes (from 1991 to 2019), and summary values (median, minimum, maximum) for </w:t>
-      </w:r>
-      <w:proofErr w:type="spellStart"/>
-      <w:r>
-        <w:t>chl</w:t>
-      </w:r>
-      <w:proofErr w:type="spellEnd"/>
-      <w:r>
-        <w:t>-a (</w:t>
+        <w:t>Table 1: Station locations, sample sizes (from 1991 to 2019), and summary values (median, minimum, maximum) for chl-a (</w:t>
       </w:r>
       <m:oMath>
         <m:r>
@@ -9282,15 +8749,7 @@
         <w:pStyle w:val="ImageCaption"/>
       </w:pPr>
       <w:r>
-        <w:t xml:space="preserve">Figure 1: Observed </w:t>
-      </w:r>
-      <w:proofErr w:type="spellStart"/>
-      <w:r>
-        <w:t>chl</w:t>
-      </w:r>
-      <w:proofErr w:type="spellEnd"/>
-      <w:r>
-        <w:t>-a concentrations for all stations in central and south San Francisco Estuary (18-36, Figure 2), with (a) annual summer/fall concentrations (Aug - Dec) and (b) monthly concentrations by decade.</w:t>
+        <w:t>Figure 1: Observed chl-a concentrations for all stations in central and south San Francisco Estuary (18-36, Figure 2), with (a) annual summer/fall concentrations (Aug - Dec) and (b) monthly concentrations by decade.</w:t>
       </w:r>
     </w:p>
     <w:p>
@@ -9298,15 +8757,7 @@
         <w:pStyle w:val="ImageCaption"/>
       </w:pPr>
       <w:r>
-        <w:t xml:space="preserve">Figure 2: Station locations in the central and south San Francisco Estuary used for analysis. See Table 1 for station descriptions. Full dataset described in </w:t>
-      </w:r>
-      <w:proofErr w:type="spellStart"/>
-      <w:r>
-        <w:t>Schraga</w:t>
-      </w:r>
-      <w:proofErr w:type="spellEnd"/>
-      <w:r>
-        <w:t xml:space="preserve"> et al. (</w:t>
+        <w:t>Figure 2: Station locations in the central and south San Francisco Estuary used for analysis. See Table 1 for station descriptions. Full dataset described in Schraga et al. (</w:t>
       </w:r>
       <w:hyperlink w:anchor="ref-Schraga20">
         <w:r>
@@ -9325,32 +8776,14 @@
         <w:pStyle w:val="ImageCaption"/>
       </w:pPr>
       <w:r>
-        <w:t xml:space="preserve">Figure 3: GAM output of estimated </w:t>
-      </w:r>
-      <w:proofErr w:type="spellStart"/>
-      <w:r>
-        <w:t>chl</w:t>
-      </w:r>
-      <w:proofErr w:type="spellEnd"/>
-      <w:r>
-        <w:t xml:space="preserve">-a at station 32 for models S, SYD, and SYDI. Model SY is identical to S and is not shown. Plots in (a) show model predictions by day of year with separate lines for each year. Plots in (b) show pairwise comparisons of predicted </w:t>
-      </w:r>
-      <w:proofErr w:type="spellStart"/>
-      <w:r>
-        <w:t>chl</w:t>
-      </w:r>
-      <w:proofErr w:type="spellEnd"/>
-      <w:r>
-        <w:t xml:space="preserve">-a between the models and plots in (c) show the same comparisons as in (b) but only for results from the estimated smoother for the </w:t>
-      </w:r>
-      <w:proofErr w:type="spellStart"/>
+        <w:t xml:space="preserve">Figure 3: GAM output of estimated chl-a at station 32 for models S, SYD, and SYDI. Model SY is identical to S and is not shown. Plots in (a) show model predictions by day of year with separate lines for each year. Plots in (b) show pairwise comparisons of predicted chl-a between the models and plots in (c) show the same comparisons as in (b) but only for results from the estimated smoother for the </w:t>
+      </w:r>
       <w:r>
         <w:rPr>
           <w:rStyle w:val="VerbatimChar"/>
         </w:rPr>
         <w:t>cont_year</w:t>
       </w:r>
-      <w:proofErr w:type="spellEnd"/>
       <w:r>
         <w:t xml:space="preserve"> variable. The plots demonstrate that results between the models are similar except for a few observations at extreme values (a, b), but they vary in how they allocate contributions to the predictions among different additive splines (c). The 1:1 lines are in red to facilitate comparisons.</w:t>
       </w:r>
@@ -9360,15 +8793,7 @@
         <w:pStyle w:val="ImageCaption"/>
       </w:pPr>
       <w:r>
-        <w:t xml:space="preserve">Figure 4: Examples of seasonal averages and trend estimates in ten year blocks from meta-analyses using results of GAM predictions for station 34. Plots (a), (b), and (c) show trend estimates for January to June averages and (d), (e), and (f) show trend estimates for July to December averages. The trend lines estimate the rate of change of </w:t>
-      </w:r>
-      <w:proofErr w:type="spellStart"/>
-      <w:r>
-        <w:t>chl</w:t>
-      </w:r>
-      <w:proofErr w:type="spellEnd"/>
-      <w:r>
-        <w:t>-a per year, reported as the log</w:t>
+        <w:t>Figure 4: Examples of seasonal averages and trend estimates in ten year blocks from meta-analyses using results of GAM predictions for station 34. Plots (a), (b), and (c) show trend estimates for January to June averages and (d), (e), and (f) show trend estimates for July to December averages. The trend lines estimate the rate of change of chl-a per year, reported as the log</w:t>
       </w:r>
       <m:oMath>
         <m:sSub>
@@ -9417,15 +8842,7 @@
         <w:pStyle w:val="ImageCaption"/>
       </w:pPr>
       <w:r>
-        <w:t xml:space="preserve">Figure 5: Interannual trend estimates of seasonal averages by decade for </w:t>
-      </w:r>
-      <w:proofErr w:type="spellStart"/>
-      <w:r>
-        <w:t>chl</w:t>
-      </w:r>
-      <w:proofErr w:type="spellEnd"/>
-      <w:r>
-        <w:t>-a at each station. Point type and color represent the direction and magnitude of an estimated trend as the log</w:t>
+        <w:t>Figure 5: Interannual trend estimates of seasonal averages by decade for chl-a at each station. Point type and color represent the direction and magnitude of an estimated trend as the log</w:t>
       </w:r>
       <m:oMath>
         <m:sSub>
@@ -9521,39 +8938,7 @@
         <w:pStyle w:val="ImageCaption"/>
       </w:pPr>
       <w:r>
-        <w:t xml:space="preserve">Figure 7: Trend estimate comparisons (arithmetic scale) for three models applied to seasonal averages of </w:t>
-      </w:r>
-      <w:proofErr w:type="spellStart"/>
-      <w:r>
-        <w:t>chl</w:t>
-      </w:r>
-      <w:proofErr w:type="spellEnd"/>
-      <w:r>
-        <w:t xml:space="preserve">-a in different annual periods at station 36. The first row shows OLS (ordinary least squares) regression applied to seasonal averages of </w:t>
-      </w:r>
-      <w:proofErr w:type="spellStart"/>
-      <w:r>
-        <w:t>chl</w:t>
-      </w:r>
-      <w:proofErr w:type="spellEnd"/>
-      <w:r>
-        <w:t xml:space="preserve">-a from the raw data, the second row shows OLS regression applied to seasonal averages of </w:t>
-      </w:r>
-      <w:proofErr w:type="spellStart"/>
-      <w:r>
-        <w:t>chl</w:t>
-      </w:r>
-      <w:proofErr w:type="spellEnd"/>
-      <w:r>
-        <w:t xml:space="preserve">-a from the GAM (without error propagation), and the third row shows meta-analysis regression applied to the seasonal averages of </w:t>
-      </w:r>
-      <w:proofErr w:type="spellStart"/>
-      <w:r>
-        <w:t>chl</w:t>
-      </w:r>
-      <w:proofErr w:type="spellEnd"/>
-      <w:r>
-        <w:t>-a from the GAM. Regressions in each plot are fit through the seasonal estimates indicated in the plot titles for a specified year range. These examples on selected periods of time show that slope estimates can be similar, but the confidence intervals vary.</w:t>
+        <w:t>Figure 7: Trend estimate comparisons (arithmetic scale) for three models applied to seasonal averages of chl-a in different annual periods at station 36. The first row shows OLS (ordinary least squares) regression applied to seasonal averages of chl-a from the raw data, the second row shows OLS regression applied to seasonal averages of chl-a from the GAM (without error propagation), and the third row shows meta-analysis regression applied to the seasonal averages of chl-a from the GAM. Regressions in each plot are fit through the seasonal estimates indicated in the plot titles for a specified year range. These examples on selected periods of time show that slope estimates can be similar, but the confidence intervals vary.</w:t>
       </w:r>
     </w:p>
     <w:p>
@@ -9561,43 +8946,11 @@
         <w:pStyle w:val="ImageCaption"/>
       </w:pPr>
       <w:r>
-        <w:t xml:space="preserve">Figure 8: Trend estimate comparisons for three models applied to seasonal averages of </w:t>
-      </w:r>
-      <w:proofErr w:type="spellStart"/>
-      <w:r>
-        <w:t>chl</w:t>
-      </w:r>
-      <w:proofErr w:type="spellEnd"/>
-      <w:r>
-        <w:t xml:space="preserve">-a in different annual periods at each station. The “OLS raw” trend model is based on an ordinary </w:t>
+        <w:t xml:space="preserve">Figure 8: Trend estimate comparisons for three models applied to seasonal averages of chl-a in different annual periods at each station. The “OLS raw” trend model is based on an ordinary </w:t>
       </w:r>
       <w:r>
         <w:lastRenderedPageBreak/>
-        <w:t xml:space="preserve">least squares (OLS) regression fit to the seasonal averages of </w:t>
-      </w:r>
-      <w:proofErr w:type="spellStart"/>
-      <w:r>
-        <w:t>chl</w:t>
-      </w:r>
-      <w:proofErr w:type="spellEnd"/>
-      <w:r>
-        <w:t xml:space="preserve">-a from the raw data, the “OLS GAM” trend model is based on an OLS regression fit to the seasonal averages of </w:t>
-      </w:r>
-      <w:proofErr w:type="spellStart"/>
-      <w:r>
-        <w:t>chl</w:t>
-      </w:r>
-      <w:proofErr w:type="spellEnd"/>
-      <w:r>
-        <w:t xml:space="preserve">-a from the GAM model (without error propagation), and the “Meta-analysis GAM” trend model is based on a meta-analysis regression fit to the seasonal averages of </w:t>
-      </w:r>
-      <w:proofErr w:type="spellStart"/>
-      <w:r>
-        <w:t>chl</w:t>
-      </w:r>
-      <w:proofErr w:type="spellEnd"/>
-      <w:r>
-        <w:t>-a from the GAM model. Values for each model are the log</w:t>
+        <w:t>least squares (OLS) regression fit to the seasonal averages of chl-a from the raw data, the “OLS GAM” trend model is based on an OLS regression fit to the seasonal averages of chl-a from the GAM model (without error propagation), and the “Meta-analysis GAM” trend model is based on a meta-analysis regression fit to the seasonal averages of chl-a from the GAM model. Values for each model are the log</w:t>
       </w:r>
       <m:oMath>
         <m:sSub>

</xml_diff>